<commit_message>
Modifications to Project Plan, Gantt Chart and Short Use case description
</commit_message>
<xml_diff>
--- a/Documentation/Iterations/Iteration 2/Iteration 2 Plan 2.1.docx
+++ b/Documentation/Iterations/Iteration 2/Iteration 2 Plan 2.1.docx
@@ -24,17 +24,30 @@
         <w:pStyle w:val="Heading2"/>
         <w:jc w:val="center"/>
       </w:pPr>
-      <w:fldSimple w:instr=" TITLE  \* MERGEFORMAT ">
-        <w:r>
-          <w:t xml:space="preserve">Iteration </w:t>
-        </w:r>
-        <w:r>
-          <w:t xml:space="preserve">1 </w:t>
-        </w:r>
-        <w:r>
-          <w:t>Plan</w:t>
-        </w:r>
-      </w:fldSimple>
+      <w:r>
+        <w:fldChar w:fldCharType="begin"/>
+      </w:r>
+      <w:r>
+        <w:instrText xml:space="preserve"> TITLE  \* MERGEFORMAT </w:instrText>
+      </w:r>
+      <w:r>
+        <w:fldChar w:fldCharType="separate"/>
+      </w:r>
+      <w:r>
+        <w:t xml:space="preserve">Iteration </w:t>
+      </w:r>
+      <w:r>
+        <w:t>2</w:t>
+      </w:r>
+      <w:r>
+        <w:t xml:space="preserve"> </w:t>
+      </w:r>
+      <w:r>
+        <w:t>Plan</w:t>
+      </w:r>
+      <w:r>
+        <w:fldChar w:fldCharType="end"/>
+      </w:r>
     </w:p>
     <w:p>
       <w:pPr>
@@ -45,6 +58,8 @@
           <w:color w:val="000000" w:themeColor="text1"/>
         </w:rPr>
       </w:pPr>
+      <w:bookmarkStart w:id="0" w:name="_GoBack"/>
+      <w:bookmarkEnd w:id="0"/>
     </w:p>
     <w:p>
       <w:pPr>
@@ -94,7 +109,7 @@
                 <w:color w:val="000000" w:themeColor="text1"/>
               </w:rPr>
             </w:pPr>
-            <w:bookmarkStart w:id="0" w:name="OLE_LINK1"/>
+            <w:bookmarkStart w:id="1" w:name="OLE_LINK1"/>
             <w:r>
               <w:rPr>
                 <w:rFonts w:cs="Arial"/>
@@ -1419,7 +1434,7 @@
           </w:p>
         </w:tc>
       </w:tr>
-      <w:bookmarkEnd w:id="0"/>
+      <w:bookmarkEnd w:id="1"/>
     </w:tbl>
     <w:p>
       <w:pPr>
@@ -7283,8 +7298,6 @@
               </w:rPr>
               <w:t>In Progress</w:t>
             </w:r>
-            <w:bookmarkStart w:id="1" w:name="_GoBack"/>
-            <w:bookmarkEnd w:id="1"/>
           </w:p>
         </w:tc>
         <w:tc>

</xml_diff>